<commit_message>
Added new separator options.
</commit_message>
<xml_diff>
--- a/test/content/template/Template_Test_Form.docx
+++ b/test/content/template/Template_Test_Form.docx
@@ -97,14 +97,30 @@
     <w:p>
       <w:r>
         <w:tab/>
-        <w:t>Submission timestamp: {{submitted_at}}</w:t>
+        <w:t>Submission timestamp: {{</w:t>
+      </w:r>
+      <w:proofErr w:type="spellStart"/>
+      <w:r>
+        <w:t>submitted_at</w:t>
+      </w:r>
+      <w:proofErr w:type="spellEnd"/>
+      <w:r>
+        <w:t>}}</w:t>
       </w:r>
     </w:p>
     <w:p/>
     <w:p>
       <w:r>
         <w:tab/>
-        <w:t>Submission ID: {{submission_id}}</w:t>
+        <w:t>Submission ID: {{</w:t>
+      </w:r>
+      <w:proofErr w:type="spellStart"/>
+      <w:r>
+        <w:t>submission_id</w:t>
+      </w:r>
+      <w:proofErr w:type="spellEnd"/>
+      <w:r>
+        <w:t>}}</w:t>
       </w:r>
     </w:p>
     <w:p>
@@ -118,7 +134,20 @@
     <w:p>
       <w:r>
         <w:tab/>
-        <w:t>{{fields.Free_Text_Question}}</w:t>
+        <w:t>{{</w:t>
+      </w:r>
+      <w:proofErr w:type="spellStart"/>
+      <w:proofErr w:type="gramStart"/>
+      <w:r>
+        <w:t>fields.Free</w:t>
+      </w:r>
+      <w:proofErr w:type="gramEnd"/>
+      <w:r>
+        <w:t>_Text_Question</w:t>
+      </w:r>
+      <w:proofErr w:type="spellEnd"/>
+      <w:r>
+        <w:t>}}</w:t>
       </w:r>
     </w:p>
     <w:p>
@@ -132,7 +161,20 @@
     <w:p>
       <w:r>
         <w:tab/>
-        <w:t>{{fields.Untitled_Question}}</w:t>
+        <w:t>{{</w:t>
+      </w:r>
+      <w:proofErr w:type="spellStart"/>
+      <w:proofErr w:type="gramStart"/>
+      <w:r>
+        <w:t>fields.Untitled</w:t>
+      </w:r>
+      <w:proofErr w:type="gramEnd"/>
+      <w:r>
+        <w:t>_Question</w:t>
+      </w:r>
+      <w:proofErr w:type="spellEnd"/>
+      <w:r>
+        <w:t>}}</w:t>
       </w:r>
     </w:p>
     <w:p>
@@ -146,7 +188,20 @@
     <w:p>
       <w:r>
         <w:tab/>
-        <w:t>{{fields.Decimal_Question}}</w:t>
+        <w:t>{{</w:t>
+      </w:r>
+      <w:proofErr w:type="spellStart"/>
+      <w:proofErr w:type="gramStart"/>
+      <w:r>
+        <w:t>fields.Decimal</w:t>
+      </w:r>
+      <w:proofErr w:type="gramEnd"/>
+      <w:r>
+        <w:t>_Question</w:t>
+      </w:r>
+      <w:proofErr w:type="spellEnd"/>
+      <w:r>
+        <w:t>}}</w:t>
       </w:r>
     </w:p>
     <w:p>
@@ -160,7 +215,20 @@
     <w:p>
       <w:r>
         <w:tab/>
-        <w:t>{{fields.Select_Question}}</w:t>
+        <w:t>{{</w:t>
+      </w:r>
+      <w:proofErr w:type="spellStart"/>
+      <w:proofErr w:type="gramStart"/>
+      <w:r>
+        <w:t>fields.Select</w:t>
+      </w:r>
+      <w:proofErr w:type="gramEnd"/>
+      <w:r>
+        <w:t>_Question</w:t>
+      </w:r>
+      <w:proofErr w:type="spellEnd"/>
+      <w:r>
+        <w:t>}}</w:t>
       </w:r>
     </w:p>
     <w:p>
@@ -174,7 +242,17 @@
     <w:p>
       <w:r>
         <w:tab/>
-        <w:t>{{fields.Group}}</w:t>
+        <w:t>{{</w:t>
+      </w:r>
+      <w:proofErr w:type="spellStart"/>
+      <w:proofErr w:type="gramStart"/>
+      <w:r>
+        <w:t>fields.Group</w:t>
+      </w:r>
+      <w:proofErr w:type="spellEnd"/>
+      <w:proofErr w:type="gramEnd"/>
+      <w:r>
+        <w:t>}}</w:t>
       </w:r>
     </w:p>
     <w:p>
@@ -188,7 +266,20 @@
     <w:p>
       <w:r>
         <w:tab/>
-        <w:t>{{fields.Image_Question}}</w:t>
+        <w:t>{{</w:t>
+      </w:r>
+      <w:proofErr w:type="spellStart"/>
+      <w:proofErr w:type="gramStart"/>
+      <w:r>
+        <w:t>fields.Image</w:t>
+      </w:r>
+      <w:proofErr w:type="gramEnd"/>
+      <w:r>
+        <w:t>_Question</w:t>
+      </w:r>
+      <w:proofErr w:type="spellEnd"/>
+      <w:r>
+        <w:t>}}</w:t>
       </w:r>
     </w:p>
     <w:p>
@@ -202,7 +293,20 @@
     <w:p>
       <w:r>
         <w:tab/>
-        <w:t>{{fields.Location_Question}}</w:t>
+        <w:t>{{</w:t>
+      </w:r>
+      <w:proofErr w:type="spellStart"/>
+      <w:proofErr w:type="gramStart"/>
+      <w:r>
+        <w:t>fields.Location</w:t>
+      </w:r>
+      <w:proofErr w:type="gramEnd"/>
+      <w:r>
+        <w:t>_Question</w:t>
+      </w:r>
+      <w:proofErr w:type="spellEnd"/>
+      <w:r>
+        <w:t>}}</w:t>
       </w:r>
     </w:p>
     <w:p/>
@@ -216,58 +320,195 @@
       </w:r>
       <w:r>
         <w:br/>
-        <w:t>currency : {{ fields.Decimal_Question | currency }}</w:t>
+      </w:r>
+      <w:proofErr w:type="gramStart"/>
+      <w:r>
+        <w:t>currency :</w:t>
+      </w:r>
+      <w:proofErr w:type="gramEnd"/>
+      <w:r>
+        <w:t xml:space="preserve"> {{ </w:t>
+      </w:r>
+      <w:proofErr w:type="spellStart"/>
+      <w:r>
+        <w:t>fields.Decimal_Question</w:t>
+      </w:r>
+      <w:proofErr w:type="spellEnd"/>
+      <w:r>
+        <w:t xml:space="preserve"> | currency }}</w:t>
       </w:r>
     </w:p>
     <w:p/>
     <w:p>
-      <w:r>
-        <w:t>Each_answer_on_new_line: {{ fields.Select_Question | each_answer_on_new_line }}</w:t>
+      <w:proofErr w:type="spellStart"/>
+      <w:r>
+        <w:t>Each_answer_on_new_line</w:t>
+      </w:r>
+      <w:proofErr w:type="spellEnd"/>
+      <w:r>
+        <w:t>: {</w:t>
+      </w:r>
+      <w:proofErr w:type="gramStart"/>
+      <w:r>
+        <w:t xml:space="preserve">{ </w:t>
+      </w:r>
+      <w:proofErr w:type="spellStart"/>
+      <w:r>
+        <w:t>fields.Select</w:t>
+      </w:r>
+      <w:proofErr w:type="gramEnd"/>
+      <w:r>
+        <w:t>_Question</w:t>
+      </w:r>
+      <w:proofErr w:type="spellEnd"/>
+      <w:r>
+        <w:t xml:space="preserve"> | </w:t>
+      </w:r>
+      <w:proofErr w:type="spellStart"/>
+      <w:r>
+        <w:t>each_answer_on_new_line</w:t>
+      </w:r>
+      <w:proofErr w:type="spellEnd"/>
+      <w:r>
+        <w:t xml:space="preserve"> }}</w:t>
       </w:r>
     </w:p>
     <w:p/>
     <w:p>
       <w:r>
-        <w:t>Hyperlink: {{ fields.Location_Question | hyperlink</w:t>
-      </w:r>
-      <w:r>
-        <w:t>: true</w:t>
-      </w:r>
-      <w:r>
-        <w:t xml:space="preserve"> }}</w:t>
-      </w:r>
-    </w:p>
-    <w:p/>
-    <w:p>
-      <w:r>
-        <w:t>Image_size: {{ fields.Image_Question | 100x100 }}</w:t>
-      </w:r>
-    </w:p>
-    <w:p/>
-    <w:p>
-      <w:r>
-        <w:t>map</w:t>
-      </w:r>
-      <w:r>
-        <w:t>_size: {{ fields.</w:t>
-      </w:r>
-      <w:r>
-        <w:t>Location_Question</w:t>
-      </w:r>
-      <w:r>
-        <w:t xml:space="preserve"> | 100x100 }}</w:t>
-      </w:r>
-    </w:p>
-    <w:p/>
-    <w:p>
-      <w:r>
-        <w:t>show_coordinate_info: {{ fields.Location_Question | show_coordinate_info</w:t>
-      </w:r>
-      <w:r>
-        <w:t>: false</w:t>
+        <w:t>Separator</w:t>
+      </w:r>
+      <w:r>
+        <w:t xml:space="preserve">: {{ </w:t>
+      </w:r>
+      <w:proofErr w:type="spellStart"/>
+      <w:r>
+        <w:t>fields.Select_Question</w:t>
+      </w:r>
+      <w:proofErr w:type="spellEnd"/>
+      <w:r>
+        <w:t xml:space="preserve"> | </w:t>
+      </w:r>
+      <w:r>
+        <w:t>separator: ;</w:t>
+      </w:r>
+      <w:r>
+        <w:t>}}</w:t>
       </w:r>
       <w:bookmarkStart w:id="0" w:name="_GoBack"/>
       <w:bookmarkEnd w:id="0"/>
+    </w:p>
+    <w:p/>
+    <w:p/>
+    <w:p>
+      <w:r>
+        <w:t>Hyperlink: {</w:t>
+      </w:r>
+      <w:proofErr w:type="gramStart"/>
+      <w:r>
+        <w:t xml:space="preserve">{ </w:t>
+      </w:r>
+      <w:proofErr w:type="spellStart"/>
+      <w:r>
+        <w:t>fields.Location</w:t>
+      </w:r>
+      <w:proofErr w:type="gramEnd"/>
+      <w:r>
+        <w:t>_Question</w:t>
+      </w:r>
+      <w:proofErr w:type="spellEnd"/>
+      <w:r>
+        <w:t xml:space="preserve"> | hyperlink</w:t>
+      </w:r>
+      <w:r>
+        <w:t>: true</w:t>
+      </w:r>
+      <w:r>
+        <w:t xml:space="preserve"> }}</w:t>
+      </w:r>
+    </w:p>
+    <w:p/>
+    <w:p>
+      <w:proofErr w:type="spellStart"/>
+      <w:r>
+        <w:t>Image_size</w:t>
+      </w:r>
+      <w:proofErr w:type="spellEnd"/>
+      <w:r>
+        <w:t>: {</w:t>
+      </w:r>
+      <w:proofErr w:type="gramStart"/>
+      <w:r>
+        <w:t xml:space="preserve">{ </w:t>
+      </w:r>
+      <w:proofErr w:type="spellStart"/>
+      <w:r>
+        <w:t>fields.Image</w:t>
+      </w:r>
+      <w:proofErr w:type="gramEnd"/>
+      <w:r>
+        <w:t>_Question</w:t>
+      </w:r>
+      <w:proofErr w:type="spellEnd"/>
+      <w:r>
+        <w:t xml:space="preserve"> | 100x100 }}</w:t>
+      </w:r>
+    </w:p>
+    <w:p/>
+    <w:p>
+      <w:proofErr w:type="spellStart"/>
+      <w:proofErr w:type="gramStart"/>
+      <w:r>
+        <w:t>map</w:t>
+      </w:r>
+      <w:proofErr w:type="gramEnd"/>
+      <w:r>
+        <w:t>_size</w:t>
+      </w:r>
+      <w:proofErr w:type="spellEnd"/>
+      <w:r>
+        <w:t xml:space="preserve">: {{ </w:t>
+      </w:r>
+      <w:proofErr w:type="spellStart"/>
+      <w:r>
+        <w:t>fields.Location_Question</w:t>
+      </w:r>
+      <w:proofErr w:type="spellEnd"/>
+      <w:r>
+        <w:t xml:space="preserve"> | 100x100 }}</w:t>
+      </w:r>
+    </w:p>
+    <w:p/>
+    <w:p>
+      <w:proofErr w:type="spellStart"/>
+      <w:proofErr w:type="gramStart"/>
+      <w:r>
+        <w:t>show</w:t>
+      </w:r>
+      <w:proofErr w:type="gramEnd"/>
+      <w:r>
+        <w:t>_coordinate_info</w:t>
+      </w:r>
+      <w:proofErr w:type="spellEnd"/>
+      <w:r>
+        <w:t xml:space="preserve">: {{ </w:t>
+      </w:r>
+      <w:proofErr w:type="spellStart"/>
+      <w:r>
+        <w:t>fields.Location_Question</w:t>
+      </w:r>
+      <w:proofErr w:type="spellEnd"/>
+      <w:r>
+        <w:t xml:space="preserve"> | </w:t>
+      </w:r>
+      <w:proofErr w:type="spellStart"/>
+      <w:r>
+        <w:t>show_coordinate_info</w:t>
+      </w:r>
+      <w:proofErr w:type="spellEnd"/>
+      <w:r>
+        <w:t>: false</w:t>
+      </w:r>
       <w:r>
         <w:t xml:space="preserve"> }}</w:t>
       </w:r>
@@ -299,20 +540,59 @@
     <w:p/>
     <w:p>
       <w:r>
-        <w:t>Filter Fields : {{ fields.Group | filter_fields: [Group] }}</w:t>
+        <w:t xml:space="preserve">Filter </w:t>
+      </w:r>
+      <w:proofErr w:type="gramStart"/>
+      <w:r>
+        <w:t>Fields :</w:t>
+      </w:r>
+      <w:proofErr w:type="gramEnd"/>
+      <w:r>
+        <w:t xml:space="preserve"> {{ </w:t>
+      </w:r>
+      <w:proofErr w:type="spellStart"/>
+      <w:r>
+        <w:t>fields.Group</w:t>
+      </w:r>
+      <w:proofErr w:type="spellEnd"/>
+      <w:r>
+        <w:t xml:space="preserve"> | </w:t>
+      </w:r>
+      <w:proofErr w:type="spellStart"/>
+      <w:r>
+        <w:t>filter_fields</w:t>
+      </w:r>
+      <w:proofErr w:type="spellEnd"/>
+      <w:r>
+        <w:t>: [Group] }}</w:t>
       </w:r>
     </w:p>
     <w:p/>
     <w:p>
       <w:r>
-        <w:t>Full Width</w:t>
-      </w:r>
-      <w:r>
-        <w:t xml:space="preserve"> : {{ fields.Group | </w:t>
-      </w:r>
+        <w:t xml:space="preserve">Full </w:t>
+      </w:r>
+      <w:proofErr w:type="gramStart"/>
+      <w:r>
+        <w:t>Width :</w:t>
+      </w:r>
+      <w:proofErr w:type="gramEnd"/>
+      <w:r>
+        <w:t xml:space="preserve"> {{ </w:t>
+      </w:r>
+      <w:proofErr w:type="spellStart"/>
+      <w:r>
+        <w:t>fields.Group</w:t>
+      </w:r>
+      <w:proofErr w:type="spellEnd"/>
+      <w:r>
+        <w:t xml:space="preserve"> | </w:t>
+      </w:r>
+      <w:proofErr w:type="spellStart"/>
       <w:r>
         <w:t>full_width</w:t>
       </w:r>
+      <w:proofErr w:type="spellEnd"/>
       <w:r>
         <w:t>}}</w:t>
       </w:r>
@@ -320,16 +600,20 @@
     <w:p/>
     <w:p>
       <w:r>
-        <w:t>List</w:t>
-      </w:r>
-      <w:r>
-        <w:t xml:space="preserve">: {{ fields.Group | </w:t>
-      </w:r>
-      <w:r>
-        <w:t xml:space="preserve">list </w:t>
-      </w:r>
-      <w:r>
-        <w:t>}}</w:t>
+        <w:t>List: {</w:t>
+      </w:r>
+      <w:proofErr w:type="gramStart"/>
+      <w:r>
+        <w:t xml:space="preserve">{ </w:t>
+      </w:r>
+      <w:proofErr w:type="spellStart"/>
+      <w:r>
+        <w:t>fields.Group</w:t>
+      </w:r>
+      <w:proofErr w:type="spellEnd"/>
+      <w:proofErr w:type="gramEnd"/>
+      <w:r>
+        <w:t xml:space="preserve"> | list }}</w:t>
       </w:r>
     </w:p>
     <w:p/>
@@ -338,19 +622,31 @@
         <w:t>Image size</w:t>
       </w:r>
       <w:r>
-        <w:t xml:space="preserve">: {{ </w:t>
-      </w:r>
-      <w:r>
-        <w:t xml:space="preserve">fields.Group </w:t>
+        <w:t>: {</w:t>
+      </w:r>
+      <w:proofErr w:type="gramStart"/>
+      <w:r>
+        <w:t xml:space="preserve">{ </w:t>
+      </w:r>
+      <w:proofErr w:type="spellStart"/>
+      <w:r>
+        <w:t>fields.Group</w:t>
+      </w:r>
+      <w:proofErr w:type="spellEnd"/>
+      <w:proofErr w:type="gramEnd"/>
+      <w:r>
+        <w:t xml:space="preserve"> </w:t>
       </w:r>
       <w:r>
         <w:t xml:space="preserve">| </w:t>
       </w:r>
-      <w:r>
-        <w:t>image_size: [100x100]</w:t>
-      </w:r>
-      <w:r>
-        <w:t>}}</w:t>
+      <w:proofErr w:type="spellStart"/>
+      <w:r>
+        <w:t>image_size</w:t>
+      </w:r>
+      <w:proofErr w:type="spellEnd"/>
+      <w:r>
+        <w:t>: [100x100]}}</w:t>
       </w:r>
     </w:p>
     <w:p/>
@@ -359,19 +655,31 @@
         <w:t>Map size</w:t>
       </w:r>
       <w:r>
-        <w:t xml:space="preserve">: {{ </w:t>
-      </w:r>
-      <w:r>
-        <w:t xml:space="preserve">fields.Group </w:t>
+        <w:t>: {</w:t>
+      </w:r>
+      <w:proofErr w:type="gramStart"/>
+      <w:r>
+        <w:t xml:space="preserve">{ </w:t>
+      </w:r>
+      <w:proofErr w:type="spellStart"/>
+      <w:r>
+        <w:t>fields.Group</w:t>
+      </w:r>
+      <w:proofErr w:type="spellEnd"/>
+      <w:proofErr w:type="gramEnd"/>
+      <w:r>
+        <w:t xml:space="preserve"> </w:t>
       </w:r>
       <w:r>
         <w:t xml:space="preserve">| </w:t>
       </w:r>
-      <w:r>
-        <w:t>map</w:t>
-      </w:r>
-      <w:r>
-        <w:t>_size: [100x100]}}</w:t>
+      <w:proofErr w:type="spellStart"/>
+      <w:r>
+        <w:t>map_size</w:t>
+      </w:r>
+      <w:proofErr w:type="spellEnd"/>
+      <w:r>
+        <w:t>: [100x100]}}</w:t>
       </w:r>
     </w:p>
     <w:p/>
@@ -380,19 +688,31 @@
         <w:t>Show labels</w:t>
       </w:r>
       <w:r>
-        <w:t xml:space="preserve">: {{ </w:t>
-      </w:r>
-      <w:r>
-        <w:t xml:space="preserve">fields.Group </w:t>
+        <w:t>: {</w:t>
+      </w:r>
+      <w:proofErr w:type="gramStart"/>
+      <w:r>
+        <w:t xml:space="preserve">{ </w:t>
+      </w:r>
+      <w:proofErr w:type="spellStart"/>
+      <w:r>
+        <w:t>fields.Group</w:t>
+      </w:r>
+      <w:proofErr w:type="spellEnd"/>
+      <w:proofErr w:type="gramEnd"/>
+      <w:r>
+        <w:t xml:space="preserve"> </w:t>
       </w:r>
       <w:r>
         <w:t xml:space="preserve">| </w:t>
       </w:r>
-      <w:r>
-        <w:t xml:space="preserve">show_labels: false </w:t>
-      </w:r>
-      <w:r>
-        <w:t>}}</w:t>
+      <w:proofErr w:type="spellStart"/>
+      <w:r>
+        <w:t>show_labels</w:t>
+      </w:r>
+      <w:proofErr w:type="spellEnd"/>
+      <w:r>
+        <w:t>: false }}</w:t>
       </w:r>
     </w:p>
     <w:p/>

</xml_diff>

<commit_message>
Added sorting by importance for options. Hyperlink has to run before removing coord info.
</commit_message>
<xml_diff>
--- a/test/content/template/Template_Test_Form.docx
+++ b/test/content/template/Template_Test_Form.docx
@@ -376,142 +376,174 @@
     <w:p/>
     <w:p>
       <w:r>
-        <w:t>Separator</w:t>
-      </w:r>
+        <w:t xml:space="preserve">Separator: {{ </w:t>
+      </w:r>
+      <w:proofErr w:type="spellStart"/>
+      <w:r>
+        <w:t>fields.Select_Question</w:t>
+      </w:r>
+      <w:proofErr w:type="spellEnd"/>
+      <w:r>
+        <w:t xml:space="preserve"> | separator: ;}}</w:t>
+      </w:r>
+    </w:p>
+    <w:p/>
+    <w:p/>
+    <w:p>
+      <w:r>
+        <w:t>Hyperlink: {</w:t>
+      </w:r>
+      <w:proofErr w:type="gramStart"/>
+      <w:r>
+        <w:t xml:space="preserve">{ </w:t>
+      </w:r>
+      <w:proofErr w:type="spellStart"/>
+      <w:r>
+        <w:t>fields.Location</w:t>
+      </w:r>
+      <w:proofErr w:type="gramEnd"/>
+      <w:r>
+        <w:t>_Question</w:t>
+      </w:r>
+      <w:proofErr w:type="spellEnd"/>
+      <w:r>
+        <w:t xml:space="preserve"> | hyperlink</w:t>
+      </w:r>
+      <w:r>
+        <w:t>: true</w:t>
+      </w:r>
+      <w:r>
+        <w:t xml:space="preserve"> }}</w:t>
+      </w:r>
+    </w:p>
+    <w:p/>
+    <w:p>
+      <w:proofErr w:type="spellStart"/>
+      <w:r>
+        <w:t>Image_size</w:t>
+      </w:r>
+      <w:proofErr w:type="spellEnd"/>
+      <w:r>
+        <w:t>: {</w:t>
+      </w:r>
+      <w:proofErr w:type="gramStart"/>
+      <w:r>
+        <w:t xml:space="preserve">{ </w:t>
+      </w:r>
+      <w:proofErr w:type="spellStart"/>
+      <w:r>
+        <w:t>fields.Image</w:t>
+      </w:r>
+      <w:proofErr w:type="gramEnd"/>
+      <w:r>
+        <w:t>_Question</w:t>
+      </w:r>
+      <w:proofErr w:type="spellEnd"/>
+      <w:r>
+        <w:t xml:space="preserve"> | 100x100 }}</w:t>
+      </w:r>
+    </w:p>
+    <w:p/>
+    <w:p>
+      <w:proofErr w:type="spellStart"/>
+      <w:proofErr w:type="gramStart"/>
+      <w:r>
+        <w:t>map</w:t>
+      </w:r>
+      <w:proofErr w:type="gramEnd"/>
+      <w:r>
+        <w:t>_size</w:t>
+      </w:r>
+      <w:proofErr w:type="spellEnd"/>
       <w:r>
         <w:t xml:space="preserve">: {{ </w:t>
       </w:r>
       <w:proofErr w:type="spellStart"/>
       <w:r>
-        <w:t>fields.Select_Question</w:t>
+        <w:t>fields.Location_Question</w:t>
+      </w:r>
+      <w:proofErr w:type="spellEnd"/>
+      <w:r>
+        <w:t xml:space="preserve"> | 100x100 }}</w:t>
+      </w:r>
+    </w:p>
+    <w:p/>
+    <w:p>
+      <w:proofErr w:type="spellStart"/>
+      <w:proofErr w:type="gramStart"/>
+      <w:r>
+        <w:t>show</w:t>
+      </w:r>
+      <w:proofErr w:type="gramEnd"/>
+      <w:r>
+        <w:t>_coordinate_info</w:t>
+      </w:r>
+      <w:proofErr w:type="spellEnd"/>
+      <w:r>
+        <w:t xml:space="preserve">: {{ </w:t>
+      </w:r>
+      <w:proofErr w:type="spellStart"/>
+      <w:r>
+        <w:t>fields.Location_Question</w:t>
       </w:r>
       <w:proofErr w:type="spellEnd"/>
       <w:r>
         <w:t xml:space="preserve"> | </w:t>
       </w:r>
-      <w:r>
-        <w:t>separator: ;</w:t>
-      </w:r>
-      <w:r>
-        <w:t>}}</w:t>
+      <w:proofErr w:type="spellStart"/>
+      <w:r>
+        <w:t>show_coordinate_info</w:t>
+      </w:r>
+      <w:proofErr w:type="spellEnd"/>
+      <w:r>
+        <w:t>: false</w:t>
+      </w:r>
+      <w:r>
+        <w:t xml:space="preserve"> }}</w:t>
+      </w:r>
+    </w:p>
+    <w:p/>
+    <w:p>
+      <w:proofErr w:type="spellStart"/>
+      <w:proofErr w:type="gramStart"/>
+      <w:r>
+        <w:t>show</w:t>
+      </w:r>
+      <w:proofErr w:type="gramEnd"/>
+      <w:r>
+        <w:t>_coordinate_info</w:t>
+      </w:r>
+      <w:r>
+        <w:t>_and_hyperlink</w:t>
+      </w:r>
+      <w:proofErr w:type="spellEnd"/>
+      <w:r>
+        <w:t xml:space="preserve">: {{ </w:t>
+      </w:r>
+      <w:proofErr w:type="spellStart"/>
+      <w:r>
+        <w:t>fields.Location_Question</w:t>
+      </w:r>
+      <w:proofErr w:type="spellEnd"/>
+      <w:r>
+        <w:t xml:space="preserve"> | </w:t>
+      </w:r>
+      <w:proofErr w:type="spellStart"/>
+      <w:r>
+        <w:t>show_coordinate_info</w:t>
+      </w:r>
+      <w:proofErr w:type="spellEnd"/>
+      <w:r>
+        <w:t>: false</w:t>
+      </w:r>
+      <w:r>
+        <w:t>, hyperlink: true</w:t>
+      </w:r>
+      <w:r>
+        <w:t xml:space="preserve"> }}</w:t>
       </w:r>
       <w:bookmarkStart w:id="0" w:name="_GoBack"/>
       <w:bookmarkEnd w:id="0"/>
-    </w:p>
-    <w:p/>
-    <w:p/>
-    <w:p>
-      <w:r>
-        <w:t>Hyperlink: {</w:t>
-      </w:r>
-      <w:proofErr w:type="gramStart"/>
-      <w:r>
-        <w:t xml:space="preserve">{ </w:t>
-      </w:r>
-      <w:proofErr w:type="spellStart"/>
-      <w:r>
-        <w:t>fields.Location</w:t>
-      </w:r>
-      <w:proofErr w:type="gramEnd"/>
-      <w:r>
-        <w:t>_Question</w:t>
-      </w:r>
-      <w:proofErr w:type="spellEnd"/>
-      <w:r>
-        <w:t xml:space="preserve"> | hyperlink</w:t>
-      </w:r>
-      <w:r>
-        <w:t>: true</w:t>
-      </w:r>
-      <w:r>
-        <w:t xml:space="preserve"> }}</w:t>
-      </w:r>
-    </w:p>
-    <w:p/>
-    <w:p>
-      <w:proofErr w:type="spellStart"/>
-      <w:r>
-        <w:t>Image_size</w:t>
-      </w:r>
-      <w:proofErr w:type="spellEnd"/>
-      <w:r>
-        <w:t>: {</w:t>
-      </w:r>
-      <w:proofErr w:type="gramStart"/>
-      <w:r>
-        <w:t xml:space="preserve">{ </w:t>
-      </w:r>
-      <w:proofErr w:type="spellStart"/>
-      <w:r>
-        <w:t>fields.Image</w:t>
-      </w:r>
-      <w:proofErr w:type="gramEnd"/>
-      <w:r>
-        <w:t>_Question</w:t>
-      </w:r>
-      <w:proofErr w:type="spellEnd"/>
-      <w:r>
-        <w:t xml:space="preserve"> | 100x100 }}</w:t>
-      </w:r>
-    </w:p>
-    <w:p/>
-    <w:p>
-      <w:proofErr w:type="spellStart"/>
-      <w:proofErr w:type="gramStart"/>
-      <w:r>
-        <w:t>map</w:t>
-      </w:r>
-      <w:proofErr w:type="gramEnd"/>
-      <w:r>
-        <w:t>_size</w:t>
-      </w:r>
-      <w:proofErr w:type="spellEnd"/>
-      <w:r>
-        <w:t xml:space="preserve">: {{ </w:t>
-      </w:r>
-      <w:proofErr w:type="spellStart"/>
-      <w:r>
-        <w:t>fields.Location_Question</w:t>
-      </w:r>
-      <w:proofErr w:type="spellEnd"/>
-      <w:r>
-        <w:t xml:space="preserve"> | 100x100 }}</w:t>
-      </w:r>
-    </w:p>
-    <w:p/>
-    <w:p>
-      <w:proofErr w:type="spellStart"/>
-      <w:proofErr w:type="gramStart"/>
-      <w:r>
-        <w:t>show</w:t>
-      </w:r>
-      <w:proofErr w:type="gramEnd"/>
-      <w:r>
-        <w:t>_coordinate_info</w:t>
-      </w:r>
-      <w:proofErr w:type="spellEnd"/>
-      <w:r>
-        <w:t xml:space="preserve">: {{ </w:t>
-      </w:r>
-      <w:proofErr w:type="spellStart"/>
-      <w:r>
-        <w:t>fields.Location_Question</w:t>
-      </w:r>
-      <w:proofErr w:type="spellEnd"/>
-      <w:r>
-        <w:t xml:space="preserve"> | </w:t>
-      </w:r>
-      <w:proofErr w:type="spellStart"/>
-      <w:r>
-        <w:t>show_coordinate_info</w:t>
-      </w:r>
-      <w:proofErr w:type="spellEnd"/>
-      <w:r>
-        <w:t>: false</w:t>
-      </w:r>
-      <w:r>
-        <w:t xml:space="preserve"> }}</w:t>
-      </w:r>
     </w:p>
     <w:p/>
     <w:p>

</xml_diff>

<commit_message>
Allow formatting of location questions.
</commit_message>
<xml_diff>
--- a/test/content/template/Template_Test_Form.docx
+++ b/test/content/template/Template_Test_Form.docx
@@ -509,10 +509,7 @@
         <w:t>hide</w:t>
       </w:r>
       <w:r>
-        <w:t>_</w:t>
-      </w:r>
-      <w:r>
-        <w:t>map</w:t>
+        <w:t>_map</w:t>
       </w:r>
       <w:proofErr w:type="spellEnd"/>
       <w:r>
@@ -531,10 +528,7 @@
         <w:t>hide</w:t>
       </w:r>
       <w:r>
-        <w:t>_</w:t>
-      </w:r>
-      <w:r>
-        <w:t>map</w:t>
+        <w:t>_map</w:t>
       </w:r>
       <w:proofErr w:type="spellEnd"/>
       <w:r>
@@ -542,11 +536,113 @@
       </w:r>
       <w:r>
         <w:t>true</w:t>
+      </w:r>
+      <w:r>
+        <w:t>}}</w:t>
+      </w:r>
+    </w:p>
+    <w:p/>
+    <w:p>
+      <w:proofErr w:type="spellStart"/>
+      <w:proofErr w:type="gramStart"/>
+      <w:r>
+        <w:t>show</w:t>
+      </w:r>
+      <w:proofErr w:type="gramEnd"/>
+      <w:r>
+        <w:t>_coordinate_info_and_hyperlink</w:t>
+      </w:r>
+      <w:proofErr w:type="spellEnd"/>
+      <w:r>
+        <w:t xml:space="preserve">: {{ </w:t>
+      </w:r>
+      <w:proofErr w:type="spellStart"/>
+      <w:r>
+        <w:t>fields.Location_Question</w:t>
+      </w:r>
+      <w:proofErr w:type="spellEnd"/>
+      <w:r>
+        <w:t xml:space="preserve"> | </w:t>
+      </w:r>
+      <w:proofErr w:type="spellStart"/>
+      <w:r>
+        <w:t>show_coordinate_info</w:t>
+      </w:r>
+      <w:proofErr w:type="spellEnd"/>
+      <w:r>
+        <w:t>: false, hyperlink: true }}</w:t>
+      </w:r>
+    </w:p>
+    <w:p/>
+    <w:p>
+      <w:proofErr w:type="spellStart"/>
+      <w:proofErr w:type="gramStart"/>
+      <w:r>
+        <w:t>template</w:t>
+      </w:r>
+      <w:proofErr w:type="gramEnd"/>
+      <w:r>
+        <w:t>_coordinate_info</w:t>
+      </w:r>
+      <w:proofErr w:type="spellEnd"/>
+      <w:r>
+        <w:t xml:space="preserve">: {{ </w:t>
+      </w:r>
+      <w:proofErr w:type="spellStart"/>
+      <w:r>
+        <w:t>fields.Location_Question</w:t>
+      </w:r>
+      <w:proofErr w:type="spellEnd"/>
+      <w:r>
+        <w:t xml:space="preserve"> | </w:t>
+      </w:r>
+      <w:proofErr w:type="spellStart"/>
+      <w:r>
+        <w:t>show_coordinate_info</w:t>
+      </w:r>
+      <w:proofErr w:type="spellEnd"/>
+      <w:r>
+        <w:t xml:space="preserve">: </w:t>
+      </w:r>
+      <w:r>
+        <w:t>”%</w:t>
+      </w:r>
+      <w:proofErr w:type="spellStart"/>
+      <w:r>
+        <w:t>lat</w:t>
+      </w:r>
+      <w:proofErr w:type="spellEnd"/>
+      <w:r>
+        <w:t>, %long and %alt. Accuracy: %</w:t>
+      </w:r>
+      <w:proofErr w:type="spellStart"/>
+      <w:r>
+        <w:t>hAccuracy</w:t>
+      </w:r>
+      <w:proofErr w:type="spellEnd"/>
+      <w:r>
+        <w:t>, %</w:t>
+      </w:r>
+      <w:proofErr w:type="spellStart"/>
+      <w:r>
+        <w:t>vAccuracy</w:t>
+      </w:r>
+      <w:proofErr w:type="spellEnd"/>
+      <w:r>
+        <w:t>. Taken at: %timestamp</w:t>
+      </w:r>
+      <w:proofErr w:type="gramStart"/>
+      <w:r>
+        <w:t>”</w:t>
       </w:r>
       <w:bookmarkStart w:id="0" w:name="_GoBack"/>
       <w:bookmarkEnd w:id="0"/>
       <w:r>
-        <w:t>}}</w:t>
+        <w:t xml:space="preserve"> }</w:t>
+      </w:r>
+      <w:proofErr w:type="gramEnd"/>
+      <w:r>
+        <w:t>}</w:t>
       </w:r>
     </w:p>
     <w:p/>
@@ -554,11 +650,14 @@
       <w:proofErr w:type="spellStart"/>
       <w:proofErr w:type="gramStart"/>
       <w:r>
-        <w:t>show</w:t>
+        <w:t>template</w:t>
       </w:r>
       <w:proofErr w:type="gramEnd"/>
       <w:r>
-        <w:t>_coordinate_info_and_hyperlink</w:t>
+        <w:t>_coordinate_</w:t>
+      </w:r>
+      <w:r>
+        <w:t>with_no_map</w:t>
       </w:r>
       <w:proofErr w:type="spellEnd"/>
       <w:r>
@@ -578,9 +677,56 @@
       </w:r>
       <w:proofErr w:type="spellEnd"/>
       <w:r>
-        <w:t>: false, hyperlink: true }}</w:t>
-      </w:r>
-    </w:p>
+        <w:t>:</w:t>
+      </w:r>
+      <w:r>
+        <w:t>”%</w:t>
+      </w:r>
+      <w:proofErr w:type="spellStart"/>
+      <w:r>
+        <w:t>lat</w:t>
+      </w:r>
+      <w:proofErr w:type="spellEnd"/>
+      <w:r>
+        <w:t>, %long and %alt. Accuracy: %</w:t>
+      </w:r>
+      <w:proofErr w:type="spellStart"/>
+      <w:r>
+        <w:t>hAccuracy</w:t>
+      </w:r>
+      <w:proofErr w:type="spellEnd"/>
+      <w:r>
+        <w:t>, %</w:t>
+      </w:r>
+      <w:proofErr w:type="spellStart"/>
+      <w:r>
+        <w:t>vAccuracy</w:t>
+      </w:r>
+      <w:proofErr w:type="spellEnd"/>
+      <w:r>
+        <w:t>. Taken at: %timestamp”</w:t>
+      </w:r>
+      <w:r>
+        <w:t xml:space="preserve">, </w:t>
+      </w:r>
+      <w:proofErr w:type="spellStart"/>
+      <w:r>
+        <w:t>hide_map</w:t>
+      </w:r>
+      <w:proofErr w:type="spellEnd"/>
+      <w:r>
+        <w:t xml:space="preserve">: </w:t>
+      </w:r>
+      <w:proofErr w:type="gramStart"/>
+      <w:r>
+        <w:t>true }</w:t>
+      </w:r>
+      <w:proofErr w:type="gramEnd"/>
+      <w:r>
+        <w:t>}</w:t>
+      </w:r>
+    </w:p>
+    <w:p/>
     <w:p/>
     <w:p>
       <w:pPr>

</xml_diff>